<commit_message>
Done with final report
</commit_message>
<xml_diff>
--- a/workspace/reports/FinalReport/FinalReport-Jung-Kwok.docx
+++ b/workspace/reports/FinalReport/FinalReport-Jung-Kwok.docx
@@ -320,7 +320,15 @@
           <w:sz w:val="24"/>
           <w:szCs w:val="24"/>
         </w:rPr>
-        <w:t xml:space="preserve">that would present an enjoyable user experience. This desire came from our interest in Human Computer Interaction and we originally planned to use the Wii </w:t>
+        <w:t>that would present an enjoyable user experience. This desire came from our interest in Human Computer Interaction and we originally pla</w:t>
+      </w:r>
+      <w:r>
+        <w:rPr>
+          <w:rFonts w:ascii="Times New Roman" w:hAnsi="Times New Roman" w:cs="Times New Roman"/>
+          <w:sz w:val="24"/>
+          <w:szCs w:val="24"/>
+        </w:rPr>
+        <w:t xml:space="preserve">nned to use the Wii </w:t>
       </w:r>
       <w:proofErr w:type="spellStart"/>
       <w:r>
@@ -338,7 +346,31 @@
           <w:sz w:val="24"/>
           <w:szCs w:val="24"/>
         </w:rPr>
-        <w:t xml:space="preserve"> as a main input source to control the game. We </w:t>
+        <w:t xml:space="preserve"> as the</w:t>
+      </w:r>
+      <w:r>
+        <w:rPr>
+          <w:rFonts w:ascii="Times New Roman" w:hAnsi="Times New Roman" w:cs="Times New Roman"/>
+          <w:sz w:val="24"/>
+          <w:szCs w:val="24"/>
+        </w:rPr>
+        <w:t xml:space="preserve"> main input source to control</w:t>
+      </w:r>
+      <w:r>
+        <w:rPr>
+          <w:rFonts w:ascii="Times New Roman" w:hAnsi="Times New Roman" w:cs="Times New Roman"/>
+          <w:sz w:val="24"/>
+          <w:szCs w:val="24"/>
+        </w:rPr>
+        <w:t xml:space="preserve"> our</w:t>
+      </w:r>
+      <w:r>
+        <w:rPr>
+          <w:rFonts w:ascii="Times New Roman" w:hAnsi="Times New Roman" w:cs="Times New Roman"/>
+          <w:sz w:val="24"/>
+          <w:szCs w:val="24"/>
+        </w:rPr>
+        <w:t xml:space="preserve"> game. We </w:t>
       </w:r>
       <w:r>
         <w:rPr>
@@ -364,23 +396,63 @@
           <w:sz w:val="24"/>
           <w:szCs w:val="24"/>
         </w:rPr>
-        <w:t xml:space="preserve"> would be </w:t>
-      </w:r>
-      <w:r>
-        <w:rPr>
-          <w:rFonts w:ascii="Times New Roman" w:hAnsi="Times New Roman" w:cs="Times New Roman"/>
-          <w:sz w:val="24"/>
-          <w:szCs w:val="24"/>
-        </w:rPr>
-        <w:t xml:space="preserve">a </w:t>
-      </w:r>
-      <w:r>
-        <w:rPr>
-          <w:rFonts w:ascii="Times New Roman" w:hAnsi="Times New Roman" w:cs="Times New Roman"/>
-          <w:sz w:val="24"/>
-          <w:szCs w:val="24"/>
-        </w:rPr>
-        <w:t xml:space="preserve">natural interface for the game that we are implementing. </w:t>
+        <w:t xml:space="preserve"> would </w:t>
+      </w:r>
+      <w:r>
+        <w:rPr>
+          <w:rFonts w:ascii="Times New Roman" w:hAnsi="Times New Roman" w:cs="Times New Roman"/>
+          <w:sz w:val="24"/>
+          <w:szCs w:val="24"/>
+        </w:rPr>
+        <w:t>provide a</w:t>
+      </w:r>
+      <w:r>
+        <w:rPr>
+          <w:rFonts w:ascii="Times New Roman" w:hAnsi="Times New Roman" w:cs="Times New Roman"/>
+          <w:sz w:val="24"/>
+          <w:szCs w:val="24"/>
+        </w:rPr>
+        <w:t xml:space="preserve"> </w:t>
+      </w:r>
+      <w:r>
+        <w:rPr>
+          <w:rFonts w:ascii="Times New Roman" w:hAnsi="Times New Roman" w:cs="Times New Roman"/>
+          <w:sz w:val="24"/>
+          <w:szCs w:val="24"/>
+        </w:rPr>
+        <w:t xml:space="preserve">natural interface for the game that we </w:t>
+      </w:r>
+      <w:r>
+        <w:rPr>
+          <w:rFonts w:ascii="Times New Roman" w:hAnsi="Times New Roman" w:cs="Times New Roman"/>
+          <w:sz w:val="24"/>
+          <w:szCs w:val="24"/>
+        </w:rPr>
+        <w:t>have implem</w:t>
+      </w:r>
+      <w:r>
+        <w:rPr>
+          <w:rFonts w:ascii="Times New Roman" w:hAnsi="Times New Roman" w:cs="Times New Roman"/>
+          <w:sz w:val="24"/>
+          <w:szCs w:val="24"/>
+        </w:rPr>
+        <w:t>en</w:t>
+      </w:r>
+      <w:r>
+        <w:rPr>
+          <w:rFonts w:ascii="Times New Roman" w:hAnsi="Times New Roman" w:cs="Times New Roman"/>
+          <w:sz w:val="24"/>
+          <w:szCs w:val="24"/>
+        </w:rPr>
+        <w:t>ted.</w:t>
+      </w:r>
+      <w:r>
+        <w:rPr>
+          <w:rFonts w:ascii="Times New Roman" w:hAnsi="Times New Roman" w:cs="Times New Roman"/>
+          <w:sz w:val="24"/>
+          <w:szCs w:val="24"/>
+        </w:rPr>
+        <w:t xml:space="preserve"> </w:t>
       </w:r>
     </w:p>
     <w:p>
@@ -630,7 +702,23 @@
           <w:sz w:val="24"/>
           <w:szCs w:val="24"/>
         </w:rPr>
-        <w:t xml:space="preserve"> board), but we have not seen any uses of them w</w:t>
+        <w:t xml:space="preserve"> board</w:t>
+      </w:r>
+      <w:r>
+        <w:rPr>
+          <w:rFonts w:ascii="Times New Roman" w:hAnsi="Times New Roman" w:cs="Times New Roman"/>
+          <w:sz w:val="24"/>
+          <w:szCs w:val="24"/>
+        </w:rPr>
+        <w:t>s</w:t>
+      </w:r>
+      <w:r>
+        <w:rPr>
+          <w:rFonts w:ascii="Times New Roman" w:hAnsi="Times New Roman" w:cs="Times New Roman"/>
+          <w:sz w:val="24"/>
+          <w:szCs w:val="24"/>
+        </w:rPr>
+        <w:t>), but we have not seen any uses of them w</w:t>
       </w:r>
       <w:r>
         <w:rPr>
@@ -656,7 +744,23 @@
           <w:sz w:val="24"/>
           <w:szCs w:val="24"/>
         </w:rPr>
-        <w:t xml:space="preserve"> MCF52259 board, so we thought that it would p</w:t>
+        <w:t xml:space="preserve"> MCF52259 board, so we thought that </w:t>
+      </w:r>
+      <w:r>
+        <w:rPr>
+          <w:rFonts w:ascii="Times New Roman" w:hAnsi="Times New Roman" w:cs="Times New Roman"/>
+          <w:sz w:val="24"/>
+          <w:szCs w:val="24"/>
+        </w:rPr>
+        <w:t>this</w:t>
+      </w:r>
+      <w:r>
+        <w:rPr>
+          <w:rFonts w:ascii="Times New Roman" w:hAnsi="Times New Roman" w:cs="Times New Roman"/>
+          <w:sz w:val="24"/>
+          <w:szCs w:val="24"/>
+        </w:rPr>
+        <w:t xml:space="preserve"> would p</w:t>
       </w:r>
       <w:r>
         <w:rPr>
@@ -739,7 +843,15 @@
           <w:sz w:val="24"/>
           <w:szCs w:val="24"/>
         </w:rPr>
-        <w:t xml:space="preserve"> an</w:t>
+        <w:t xml:space="preserve"> </w:t>
+      </w:r>
+      <w:r>
+        <w:rPr>
+          <w:rFonts w:ascii="Times New Roman" w:hAnsi="Times New Roman" w:cs="Times New Roman"/>
+          <w:sz w:val="24"/>
+          <w:szCs w:val="24"/>
+        </w:rPr>
+        <w:t>the main</w:t>
       </w:r>
       <w:r>
         <w:rPr>
@@ -1145,7 +1257,15 @@
           <w:sz w:val="24"/>
           <w:szCs w:val="24"/>
         </w:rPr>
-        <w:t xml:space="preserve">6][7], by using a special </w:t>
+        <w:t>6][7]</w:t>
+      </w:r>
+      <w:r>
+        <w:rPr>
+          <w:rFonts w:ascii="Times New Roman" w:hAnsi="Times New Roman" w:cs="Times New Roman"/>
+          <w:sz w:val="24"/>
+          <w:szCs w:val="24"/>
+        </w:rPr>
+        <w:t xml:space="preserve"> by using a special </w:t>
       </w:r>
       <w:proofErr w:type="spellStart"/>
       <w:r>
@@ -1181,7 +1301,23 @@
           <w:sz w:val="24"/>
           <w:szCs w:val="24"/>
         </w:rPr>
-        <w:t xml:space="preserve"> to read in the </w:t>
+        <w:t xml:space="preserve"> </w:t>
+      </w:r>
+      <w:r>
+        <w:rPr>
+          <w:rFonts w:ascii="Times New Roman" w:hAnsi="Times New Roman" w:cs="Times New Roman"/>
+          <w:sz w:val="24"/>
+          <w:szCs w:val="24"/>
+        </w:rPr>
+        <w:t xml:space="preserve">board </w:t>
+      </w:r>
+      <w:r>
+        <w:rPr>
+          <w:rFonts w:ascii="Times New Roman" w:hAnsi="Times New Roman" w:cs="Times New Roman"/>
+          <w:sz w:val="24"/>
+          <w:szCs w:val="24"/>
+        </w:rPr>
+        <w:t xml:space="preserve">to read in the </w:t>
       </w:r>
       <w:proofErr w:type="spellStart"/>
       <w:r>
@@ -1199,7 +1335,23 @@
           <w:sz w:val="24"/>
           <w:szCs w:val="24"/>
         </w:rPr>
-        <w:t xml:space="preserve"> joystick, button and accelerator data and this will be used as input for the game. However, as we quickly realized, setting up the Wii </w:t>
+        <w:t xml:space="preserve"> joystick, button an</w:t>
+      </w:r>
+      <w:r>
+        <w:rPr>
+          <w:rFonts w:ascii="Times New Roman" w:hAnsi="Times New Roman" w:cs="Times New Roman"/>
+          <w:sz w:val="24"/>
+          <w:szCs w:val="24"/>
+        </w:rPr>
+        <w:t>d accelerator data and this would</w:t>
+      </w:r>
+      <w:r>
+        <w:rPr>
+          <w:rFonts w:ascii="Times New Roman" w:hAnsi="Times New Roman" w:cs="Times New Roman"/>
+          <w:sz w:val="24"/>
+          <w:szCs w:val="24"/>
+        </w:rPr>
+        <w:t xml:space="preserve"> be used as input for the game. However, as we quickly realized, setting up the Wii </w:t>
       </w:r>
       <w:proofErr w:type="spellStart"/>
       <w:r>
@@ -1380,6 +1532,19 @@
           <w:szCs w:val="24"/>
         </w:rPr>
       </w:pPr>
+    </w:p>
+    <w:p>
+      <w:pPr>
+        <w:pStyle w:val="ListParagraph"/>
+        <w:spacing w:line="480" w:lineRule="auto"/>
+        <w:ind w:left="360" w:firstLine="360"/>
+        <w:jc w:val="both"/>
+        <w:rPr>
+          <w:rFonts w:ascii="Times New Roman" w:hAnsi="Times New Roman" w:cs="Times New Roman"/>
+          <w:sz w:val="24"/>
+          <w:szCs w:val="24"/>
+        </w:rPr>
+      </w:pPr>
       <w:r>
         <w:rPr>
           <w:rFonts w:ascii="Times New Roman" w:hAnsi="Times New Roman" w:cs="Times New Roman"/>
@@ -1438,7 +1603,23 @@
           <w:sz w:val="24"/>
           <w:szCs w:val="24"/>
         </w:rPr>
-        <w:t xml:space="preserve">there were no online references to refer to for the </w:t>
+        <w:t>there were no online r</w:t>
+      </w:r>
+      <w:r>
+        <w:rPr>
+          <w:rFonts w:ascii="Times New Roman" w:hAnsi="Times New Roman" w:cs="Times New Roman"/>
+          <w:sz w:val="24"/>
+          <w:szCs w:val="24"/>
+        </w:rPr>
+        <w:t>esources</w:t>
+      </w:r>
+      <w:r>
+        <w:rPr>
+          <w:rFonts w:ascii="Times New Roman" w:hAnsi="Times New Roman" w:cs="Times New Roman"/>
+          <w:sz w:val="24"/>
+          <w:szCs w:val="24"/>
+        </w:rPr>
+        <w:t xml:space="preserve"> to refer to for the </w:t>
       </w:r>
       <w:proofErr w:type="spellStart"/>
       <w:r>
@@ -1578,7 +1759,15 @@
           <w:sz w:val="24"/>
           <w:szCs w:val="24"/>
         </w:rPr>
-        <w:t xml:space="preserve">, but it seems that no one has ever tried to connect the Nunchuk to the Coldfire board! </w:t>
+        <w:t>, but it seems that no one has ever tried to connect the</w:t>
+      </w:r>
+      <w:r>
+        <w:rPr>
+          <w:rFonts w:ascii="Times New Roman" w:hAnsi="Times New Roman" w:cs="Times New Roman"/>
+          <w:sz w:val="24"/>
+          <w:szCs w:val="24"/>
+        </w:rPr>
+        <w:t xml:space="preserve"> Nunchuk to the Coldfire board.</w:t>
       </w:r>
     </w:p>
     <w:p>
@@ -1617,7 +1806,15 @@
           <w:sz w:val="24"/>
           <w:szCs w:val="24"/>
         </w:rPr>
-        <w:t xml:space="preserve"> working using the connections on the LCD module by utilizing existing code from the LCD lab, along with I2C code from previous labs and sample code given. However, he quickly realized that he didn’t even know where to physically connect the </w:t>
+        <w:t xml:space="preserve"> working using the connections on the LCD module by utilizing existing code from the LCD lab, along with I2C code from previous labs and sample code given. However, he quickly realized that he didn’t even know where to</w:t>
+      </w:r>
+      <w:r>
+        <w:rPr>
+          <w:rFonts w:ascii="Times New Roman" w:hAnsi="Times New Roman" w:cs="Times New Roman"/>
+          <w:sz w:val="24"/>
+          <w:szCs w:val="24"/>
+        </w:rPr>
+        <w:t xml:space="preserve"> physically connect the </w:t>
       </w:r>
       <w:proofErr w:type="spellStart"/>
       <w:r>
@@ -1635,7 +1832,15 @@
           <w:sz w:val="24"/>
           <w:szCs w:val="24"/>
         </w:rPr>
-        <w:t>. Upon receiving extensive help from the TA and other EE students, Johnny eventually figure</w:t>
+        <w:t>!</w:t>
+      </w:r>
+      <w:r>
+        <w:rPr>
+          <w:rFonts w:ascii="Times New Roman" w:hAnsi="Times New Roman" w:cs="Times New Roman"/>
+          <w:sz w:val="24"/>
+          <w:szCs w:val="24"/>
+        </w:rPr>
+        <w:t xml:space="preserve"> Upon receiving extensive help from the TA and other EE students, Johnny eventually figure</w:t>
       </w:r>
       <w:r>
         <w:rPr>
@@ -1727,7 +1932,16 @@
           <w:sz w:val="24"/>
           <w:szCs w:val="24"/>
         </w:rPr>
-        <w:t xml:space="preserve"> adapter was placed on this prototyping board, and various header pins and wires were soldered together to establish the correct connections between the Wii </w:t>
+        <w:t xml:space="preserve"> adapter was placed on this prototyping board, and various header pins and wires were soldered together to establish the </w:t>
+      </w:r>
+      <w:r>
+        <w:rPr>
+          <w:rFonts w:ascii="Times New Roman" w:hAnsi="Times New Roman" w:cs="Times New Roman"/>
+          <w:sz w:val="24"/>
+          <w:szCs w:val="24"/>
+        </w:rPr>
+        <w:lastRenderedPageBreak/>
+        <w:t xml:space="preserve">correct connections between the Wii </w:t>
       </w:r>
       <w:proofErr w:type="spellStart"/>
       <w:r>
@@ -1763,16 +1977,7 @@
           <w:sz w:val="24"/>
           <w:szCs w:val="24"/>
         </w:rPr>
-        <w:t xml:space="preserve"> board. Upon </w:t>
-      </w:r>
-      <w:r>
-        <w:rPr>
-          <w:rFonts w:ascii="Times New Roman" w:hAnsi="Times New Roman" w:cs="Times New Roman"/>
-          <w:sz w:val="24"/>
-          <w:szCs w:val="24"/>
-        </w:rPr>
-        <w:lastRenderedPageBreak/>
-        <w:t xml:space="preserve">finishing this (and spending lots of time soldering), this prototype board was plugged into the Tower interface, and ultimately failed to work. </w:t>
+        <w:t xml:space="preserve"> board. Upon finishing this (and spending lots of time soldering), this prototype board was plugged into the Tower interface, and ultimately failed to work. </w:t>
       </w:r>
     </w:p>
     <w:p>
@@ -2186,7 +2391,23 @@
           <w:sz w:val="24"/>
           <w:szCs w:val="24"/>
         </w:rPr>
-        <w:t xml:space="preserve"> connection, nothing showed any semblance of an I2C connection being established. At this point, Johnny could’ve spent more time trying to establish an I2C connection (perhaps with GPIO on the </w:t>
+        <w:t xml:space="preserve"> connection, nothing showed any semblance of an I2C connection being established. At this point, Johnny could’ve spent more time trying to establish an I2C connection (perhaps with GPIO </w:t>
+      </w:r>
+      <w:r>
+        <w:rPr>
+          <w:rFonts w:ascii="Times New Roman" w:hAnsi="Times New Roman" w:cs="Times New Roman"/>
+          <w:sz w:val="24"/>
+          <w:szCs w:val="24"/>
+        </w:rPr>
+        <w:t xml:space="preserve">registers </w:t>
+      </w:r>
+      <w:r>
+        <w:rPr>
+          <w:rFonts w:ascii="Times New Roman" w:hAnsi="Times New Roman" w:cs="Times New Roman"/>
+          <w:sz w:val="24"/>
+          <w:szCs w:val="24"/>
+        </w:rPr>
+        <w:t xml:space="preserve">on the </w:t>
       </w:r>
       <w:proofErr w:type="spellStart"/>
       <w:r>
@@ -2288,7 +2509,23 @@
           <w:sz w:val="24"/>
           <w:szCs w:val="24"/>
         </w:rPr>
-        <w:t xml:space="preserve"> were all present in one form or another the LCD module and the </w:t>
+        <w:t xml:space="preserve"> were all present in one form or another </w:t>
+      </w:r>
+      <w:r>
+        <w:rPr>
+          <w:rFonts w:ascii="Times New Roman" w:hAnsi="Times New Roman" w:cs="Times New Roman"/>
+          <w:sz w:val="24"/>
+          <w:szCs w:val="24"/>
+        </w:rPr>
+        <w:t xml:space="preserve">on </w:t>
+      </w:r>
+      <w:r>
+        <w:rPr>
+          <w:rFonts w:ascii="Times New Roman" w:hAnsi="Times New Roman" w:cs="Times New Roman"/>
+          <w:sz w:val="24"/>
+          <w:szCs w:val="24"/>
+        </w:rPr>
+        <w:t xml:space="preserve">the LCD module and the </w:t>
       </w:r>
       <w:proofErr w:type="spellStart"/>
       <w:r>
@@ -2306,7 +2543,23 @@
           <w:sz w:val="24"/>
           <w:szCs w:val="24"/>
         </w:rPr>
-        <w:t xml:space="preserve"> board. The joystick is</w:t>
+        <w:t xml:space="preserve"> board. </w:t>
+      </w:r>
+      <w:r>
+        <w:rPr>
+          <w:rFonts w:ascii="Times New Roman" w:hAnsi="Times New Roman" w:cs="Times New Roman"/>
+          <w:sz w:val="24"/>
+          <w:szCs w:val="24"/>
+        </w:rPr>
+        <w:t xml:space="preserve">A </w:t>
+      </w:r>
+      <w:r>
+        <w:rPr>
+          <w:rFonts w:ascii="Times New Roman" w:hAnsi="Times New Roman" w:cs="Times New Roman"/>
+          <w:sz w:val="24"/>
+          <w:szCs w:val="24"/>
+        </w:rPr>
+        <w:t>joystick was</w:t>
       </w:r>
       <w:r>
         <w:rPr>
@@ -2322,7 +2575,31 @@
           <w:sz w:val="24"/>
           <w:szCs w:val="24"/>
         </w:rPr>
-        <w:t xml:space="preserve">LCD module, and an accelerometer and buttons are present on the </w:t>
+        <w:t xml:space="preserve">LCD module, and an accelerometer and </w:t>
+      </w:r>
+      <w:r>
+        <w:rPr>
+          <w:rFonts w:ascii="Times New Roman" w:hAnsi="Times New Roman" w:cs="Times New Roman"/>
+          <w:sz w:val="24"/>
+          <w:szCs w:val="24"/>
+        </w:rPr>
+        <w:t xml:space="preserve">several </w:t>
+      </w:r>
+      <w:r>
+        <w:rPr>
+          <w:rFonts w:ascii="Times New Roman" w:hAnsi="Times New Roman" w:cs="Times New Roman"/>
+          <w:sz w:val="24"/>
+          <w:szCs w:val="24"/>
+        </w:rPr>
+        <w:t>buttons were</w:t>
+      </w:r>
+      <w:r>
+        <w:rPr>
+          <w:rFonts w:ascii="Times New Roman" w:hAnsi="Times New Roman" w:cs="Times New Roman"/>
+          <w:sz w:val="24"/>
+          <w:szCs w:val="24"/>
+        </w:rPr>
+        <w:t xml:space="preserve"> present on the </w:t>
       </w:r>
       <w:proofErr w:type="spellStart"/>
       <w:r>
@@ -2401,15 +2678,93 @@
           <w:sz w:val="24"/>
           <w:szCs w:val="24"/>
         </w:rPr>
-        <w:t>For this project, the joystick was used to the control the player’s ship on th</w:t>
-      </w:r>
-      <w:r>
-        <w:rPr>
-          <w:rFonts w:ascii="Times New Roman" w:hAnsi="Times New Roman" w:cs="Times New Roman"/>
-          <w:sz w:val="24"/>
-          <w:szCs w:val="24"/>
-        </w:rPr>
-        <w:t>e screen. After establishing the connection, the joystick returned simple Booleans stating whether it was selected in a certain direction (i.e. up and down).</w:t>
+        <w:t xml:space="preserve">For this project, the joystick </w:t>
+      </w:r>
+      <w:r>
+        <w:rPr>
+          <w:rFonts w:ascii="Times New Roman" w:hAnsi="Times New Roman" w:cs="Times New Roman"/>
+          <w:sz w:val="24"/>
+          <w:szCs w:val="24"/>
+        </w:rPr>
+        <w:t xml:space="preserve">on the LCD module </w:t>
+      </w:r>
+      <w:r>
+        <w:rPr>
+          <w:rFonts w:ascii="Times New Roman" w:hAnsi="Times New Roman" w:cs="Times New Roman"/>
+          <w:sz w:val="24"/>
+          <w:szCs w:val="24"/>
+        </w:rPr>
+        <w:t>was used to the control the player’s ship on th</w:t>
+      </w:r>
+      <w:r>
+        <w:rPr>
+          <w:rFonts w:ascii="Times New Roman" w:hAnsi="Times New Roman" w:cs="Times New Roman"/>
+          <w:sz w:val="24"/>
+          <w:szCs w:val="24"/>
+        </w:rPr>
+        <w:t>e screen. After establishing the connection</w:t>
+      </w:r>
+      <w:r>
+        <w:rPr>
+          <w:rFonts w:ascii="Times New Roman" w:hAnsi="Times New Roman" w:cs="Times New Roman"/>
+          <w:sz w:val="24"/>
+          <w:szCs w:val="24"/>
+        </w:rPr>
+        <w:t xml:space="preserve"> with the </w:t>
+      </w:r>
+      <w:proofErr w:type="spellStart"/>
+      <w:r>
+        <w:rPr>
+          <w:rFonts w:ascii="Times New Roman" w:hAnsi="Times New Roman" w:cs="Times New Roman"/>
+          <w:sz w:val="24"/>
+          <w:szCs w:val="24"/>
+        </w:rPr>
+        <w:t>Coldfire</w:t>
+      </w:r>
+      <w:proofErr w:type="spellEnd"/>
+      <w:r>
+        <w:rPr>
+          <w:rFonts w:ascii="Times New Roman" w:hAnsi="Times New Roman" w:cs="Times New Roman"/>
+          <w:sz w:val="24"/>
+          <w:szCs w:val="24"/>
+        </w:rPr>
+        <w:t xml:space="preserve"> board</w:t>
+      </w:r>
+      <w:r>
+        <w:rPr>
+          <w:rFonts w:ascii="Times New Roman" w:hAnsi="Times New Roman" w:cs="Times New Roman"/>
+          <w:sz w:val="24"/>
+          <w:szCs w:val="24"/>
+        </w:rPr>
+        <w:t xml:space="preserve">, the joystick returned simple </w:t>
+      </w:r>
+      <w:proofErr w:type="spellStart"/>
+      <w:proofErr w:type="gramStart"/>
+      <w:r>
+        <w:rPr>
+          <w:rFonts w:ascii="Times New Roman" w:hAnsi="Times New Roman" w:cs="Times New Roman"/>
+          <w:sz w:val="24"/>
+          <w:szCs w:val="24"/>
+        </w:rPr>
+        <w:t>boolean</w:t>
+      </w:r>
+      <w:proofErr w:type="spellEnd"/>
+      <w:proofErr w:type="gramEnd"/>
+      <w:r>
+        <w:rPr>
+          <w:rFonts w:ascii="Times New Roman" w:hAnsi="Times New Roman" w:cs="Times New Roman"/>
+          <w:sz w:val="24"/>
+          <w:szCs w:val="24"/>
+        </w:rPr>
+        <w:t xml:space="preserve"> values </w:t>
+      </w:r>
+      <w:r>
+        <w:rPr>
+          <w:rFonts w:ascii="Times New Roman" w:hAnsi="Times New Roman" w:cs="Times New Roman"/>
+          <w:sz w:val="24"/>
+          <w:szCs w:val="24"/>
+        </w:rPr>
+        <w:t>stating whether it was selected in a certain direction (i.e. up and down).</w:t>
       </w:r>
       <w:r>
         <w:rPr>
@@ -2425,7 +2780,55 @@
           <w:sz w:val="24"/>
           <w:szCs w:val="24"/>
         </w:rPr>
-        <w:t>In our project, we chose to focus on when the user moved the joystick left and right. In our game, we decided that our users wouldn’t need to move up and down.</w:t>
+        <w:t>In our project, we chose</w:t>
+      </w:r>
+      <w:r>
+        <w:rPr>
+          <w:rFonts w:ascii="Times New Roman" w:hAnsi="Times New Roman" w:cs="Times New Roman"/>
+          <w:sz w:val="24"/>
+          <w:szCs w:val="24"/>
+        </w:rPr>
+        <w:t xml:space="preserve"> to focus on whether</w:t>
+      </w:r>
+      <w:r>
+        <w:rPr>
+          <w:rFonts w:ascii="Times New Roman" w:hAnsi="Times New Roman" w:cs="Times New Roman"/>
+          <w:sz w:val="24"/>
+          <w:szCs w:val="24"/>
+        </w:rPr>
+        <w:t xml:space="preserve"> the user mov</w:t>
+      </w:r>
+      <w:r>
+        <w:rPr>
+          <w:rFonts w:ascii="Times New Roman" w:hAnsi="Times New Roman" w:cs="Times New Roman"/>
+          <w:sz w:val="24"/>
+          <w:szCs w:val="24"/>
+        </w:rPr>
+        <w:t xml:space="preserve">ed the joystick left and right, as we </w:t>
+      </w:r>
+      <w:r>
+        <w:rPr>
+          <w:rFonts w:ascii="Times New Roman" w:hAnsi="Times New Roman" w:cs="Times New Roman"/>
+          <w:sz w:val="24"/>
+          <w:szCs w:val="24"/>
+        </w:rPr>
+        <w:t>decided that our users wouldn’t need to move up and down</w:t>
+      </w:r>
+      <w:r>
+        <w:rPr>
+          <w:rFonts w:ascii="Times New Roman" w:hAnsi="Times New Roman" w:cs="Times New Roman"/>
+          <w:sz w:val="24"/>
+          <w:szCs w:val="24"/>
+        </w:rPr>
+        <w:t xml:space="preserve"> in the game</w:t>
+      </w:r>
+      <w:r>
+        <w:rPr>
+          <w:rFonts w:ascii="Times New Roman" w:hAnsi="Times New Roman" w:cs="Times New Roman"/>
+          <w:sz w:val="24"/>
+          <w:szCs w:val="24"/>
+        </w:rPr>
+        <w:t>.</w:t>
       </w:r>
       <w:r>
         <w:rPr>
@@ -2457,15 +2860,111 @@
           <w:sz w:val="24"/>
           <w:szCs w:val="24"/>
         </w:rPr>
-        <w:t xml:space="preserve"> At first, the sensitivity of the module seemed to be a problem, as the values would constantly fluctuate even when the board appeared to be still. However, we decided to take advantage of this, and use these values as a random number generator to determine the game behavior of the aliens. </w:t>
-      </w:r>
-      <w:r>
-        <w:rPr>
-          <w:rFonts w:ascii="Times New Roman" w:hAnsi="Times New Roman" w:cs="Times New Roman"/>
-          <w:sz w:val="24"/>
-          <w:szCs w:val="24"/>
-        </w:rPr>
-        <w:t xml:space="preserve">We felt that this would make the game more exciting, as this is probably more random than any pseudo-random number generator we could come up with! Shaking the accelerometer also cause the user’s bomb to be released and wipes out all the enemies on the screen. </w:t>
+        <w:t xml:space="preserve"> At first, the sensitivity of the </w:t>
+      </w:r>
+      <w:r>
+        <w:rPr>
+          <w:rFonts w:ascii="Times New Roman" w:hAnsi="Times New Roman" w:cs="Times New Roman"/>
+          <w:sz w:val="24"/>
+          <w:szCs w:val="24"/>
+        </w:rPr>
+        <w:t xml:space="preserve">accelerometer </w:t>
+      </w:r>
+      <w:r>
+        <w:rPr>
+          <w:rFonts w:ascii="Times New Roman" w:hAnsi="Times New Roman" w:cs="Times New Roman"/>
+          <w:sz w:val="24"/>
+          <w:szCs w:val="24"/>
+        </w:rPr>
+        <w:t>module seemed to be a problem, as the values would constantly fluctuate even when the board appeared to be still. However, we de</w:t>
+      </w:r>
+      <w:r>
+        <w:rPr>
+          <w:rFonts w:ascii="Times New Roman" w:hAnsi="Times New Roman" w:cs="Times New Roman"/>
+          <w:sz w:val="24"/>
+          <w:szCs w:val="24"/>
+        </w:rPr>
+        <w:t>cided to take advantage of this</w:t>
+      </w:r>
+      <w:r>
+        <w:rPr>
+          <w:rFonts w:ascii="Times New Roman" w:hAnsi="Times New Roman" w:cs="Times New Roman"/>
+          <w:sz w:val="24"/>
+          <w:szCs w:val="24"/>
+        </w:rPr>
+        <w:t xml:space="preserve"> and use these values as a random number generator to determine the game behavior of the </w:t>
+      </w:r>
+      <w:r>
+        <w:rPr>
+          <w:rFonts w:ascii="Times New Roman" w:hAnsi="Times New Roman" w:cs="Times New Roman"/>
+          <w:sz w:val="24"/>
+          <w:szCs w:val="24"/>
+        </w:rPr>
+        <w:t>incoming spaceships</w:t>
+      </w:r>
+      <w:r>
+        <w:rPr>
+          <w:rFonts w:ascii="Times New Roman" w:hAnsi="Times New Roman" w:cs="Times New Roman"/>
+          <w:sz w:val="24"/>
+          <w:szCs w:val="24"/>
+        </w:rPr>
+        <w:t xml:space="preserve">. </w:t>
+      </w:r>
+      <w:r>
+        <w:rPr>
+          <w:rFonts w:ascii="Times New Roman" w:hAnsi="Times New Roman" w:cs="Times New Roman"/>
+          <w:sz w:val="24"/>
+          <w:szCs w:val="24"/>
+        </w:rPr>
+        <w:t xml:space="preserve">We felt that this would make the game more exciting, as this is probably more random than any pseudo-random number </w:t>
+      </w:r>
+      <w:r>
+        <w:rPr>
+          <w:rFonts w:ascii="Times New Roman" w:hAnsi="Times New Roman" w:cs="Times New Roman"/>
+          <w:sz w:val="24"/>
+          <w:szCs w:val="24"/>
+        </w:rPr>
+        <w:t>generator we could come up with.</w:t>
+      </w:r>
+      <w:r>
+        <w:rPr>
+          <w:rFonts w:ascii="Times New Roman" w:hAnsi="Times New Roman" w:cs="Times New Roman"/>
+          <w:sz w:val="24"/>
+          <w:szCs w:val="24"/>
+        </w:rPr>
+        <w:t xml:space="preserve"> Shaking the accelerometer also </w:t>
+      </w:r>
+      <w:r>
+        <w:rPr>
+          <w:rFonts w:ascii="Times New Roman" w:hAnsi="Times New Roman" w:cs="Times New Roman"/>
+          <w:sz w:val="24"/>
+          <w:szCs w:val="24"/>
+        </w:rPr>
+        <w:t>would cause</w:t>
+      </w:r>
+      <w:r>
+        <w:rPr>
+          <w:rFonts w:ascii="Times New Roman" w:hAnsi="Times New Roman" w:cs="Times New Roman"/>
+          <w:sz w:val="24"/>
+          <w:szCs w:val="24"/>
+        </w:rPr>
+        <w:t xml:space="preserve"> the user</w:t>
+      </w:r>
+      <w:r>
+        <w:rPr>
+          <w:rFonts w:ascii="Times New Roman" w:hAnsi="Times New Roman" w:cs="Times New Roman"/>
+          <w:sz w:val="24"/>
+          <w:szCs w:val="24"/>
+        </w:rPr>
+        <w:t>’s bomb to be released and wipe</w:t>
+      </w:r>
+      <w:r>
+        <w:rPr>
+          <w:rFonts w:ascii="Times New Roman" w:hAnsi="Times New Roman" w:cs="Times New Roman"/>
+          <w:sz w:val="24"/>
+          <w:szCs w:val="24"/>
+        </w:rPr>
+        <w:t xml:space="preserve"> out all the enemies on the screen. </w:t>
       </w:r>
     </w:p>
     <w:p>
@@ -2510,7 +3009,23 @@
           <w:sz w:val="24"/>
           <w:szCs w:val="24"/>
         </w:rPr>
-        <w:t xml:space="preserve"> all of the game events and graphics. A few of the LCD module functions were already provided for this project such as, </w:t>
+        <w:t xml:space="preserve"> all of the game events and graphics. A few of the LCD module functions were already pr</w:t>
+      </w:r>
+      <w:r>
+        <w:rPr>
+          <w:rFonts w:ascii="Times New Roman" w:hAnsi="Times New Roman" w:cs="Times New Roman"/>
+          <w:sz w:val="24"/>
+          <w:szCs w:val="24"/>
+        </w:rPr>
+        <w:t>ovided for this project such as</w:t>
+      </w:r>
+      <w:r>
+        <w:rPr>
+          <w:rFonts w:ascii="Times New Roman" w:hAnsi="Times New Roman" w:cs="Times New Roman"/>
+          <w:sz w:val="24"/>
+          <w:szCs w:val="24"/>
+        </w:rPr>
+        <w:t xml:space="preserve"> </w:t>
       </w:r>
       <w:proofErr w:type="spellStart"/>
       <w:r>
@@ -2574,6 +3089,7 @@
           <w:sz w:val="24"/>
           <w:szCs w:val="24"/>
         </w:rPr>
+        <w:lastRenderedPageBreak/>
         <w:t>grphText</w:t>
       </w:r>
       <w:proofErr w:type="spellEnd"/>
@@ -2586,64 +3102,23 @@
         </w:rPr>
         <w:t xml:space="preserve"> was used to draw text to the screen buffer with </w:t>
       </w:r>
-      <w:r>
-        <w:rPr>
-          <w:rFonts w:ascii="Times New Roman" w:hAnsi="Times New Roman" w:cs="Times New Roman"/>
-          <w:sz w:val="24"/>
-          <w:szCs w:val="24"/>
-        </w:rPr>
-        <w:t>(</w:t>
-      </w:r>
-      <w:proofErr w:type="spellStart"/>
-      <w:r>
-        <w:rPr>
-          <w:rFonts w:ascii="Times New Roman" w:hAnsi="Times New Roman" w:cs="Times New Roman"/>
-          <w:sz w:val="24"/>
-          <w:szCs w:val="24"/>
-        </w:rPr>
-        <w:t>x</w:t>
-      </w:r>
-      <w:r>
-        <w:rPr>
-          <w:rFonts w:ascii="Times New Roman" w:hAnsi="Times New Roman" w:cs="Times New Roman"/>
-          <w:sz w:val="24"/>
-          <w:szCs w:val="24"/>
-        </w:rPr>
-        <w:t>,</w:t>
-      </w:r>
-      <w:r>
-        <w:rPr>
-          <w:rFonts w:ascii="Times New Roman" w:hAnsi="Times New Roman" w:cs="Times New Roman"/>
-          <w:sz w:val="24"/>
-          <w:szCs w:val="24"/>
-        </w:rPr>
-        <w:t>y</w:t>
-      </w:r>
-      <w:proofErr w:type="spellEnd"/>
-      <w:r>
-        <w:rPr>
-          <w:rFonts w:ascii="Times New Roman" w:hAnsi="Times New Roman" w:cs="Times New Roman"/>
-          <w:sz w:val="24"/>
-          <w:szCs w:val="24"/>
-        </w:rPr>
-        <w:t>)</w:t>
-      </w:r>
-      <w:r>
-        <w:rPr>
-          <w:rFonts w:ascii="Times New Roman" w:hAnsi="Times New Roman" w:cs="Times New Roman"/>
-          <w:sz w:val="24"/>
-          <w:szCs w:val="24"/>
-        </w:rPr>
-        <w:t xml:space="preserve"> specifications, font size, and </w:t>
-      </w:r>
-      <w:r>
-        <w:rPr>
-          <w:rFonts w:ascii="Times New Roman" w:hAnsi="Times New Roman" w:cs="Times New Roman"/>
-          <w:sz w:val="24"/>
-          <w:szCs w:val="24"/>
-        </w:rPr>
-        <w:lastRenderedPageBreak/>
-        <w:t xml:space="preserve">the text we wanted to display. Some of the available fonts were initially commented out in the fonts header file and therefore needed to be uncommented. </w:t>
+      <w:proofErr w:type="spellStart"/>
+      <w:r>
+        <w:rPr>
+          <w:rFonts w:ascii="Times New Roman" w:hAnsi="Times New Roman" w:cs="Times New Roman"/>
+          <w:sz w:val="24"/>
+          <w:szCs w:val="24"/>
+        </w:rPr>
+        <w:t>xy</w:t>
+      </w:r>
+      <w:proofErr w:type="spellEnd"/>
+      <w:r>
+        <w:rPr>
+          <w:rFonts w:ascii="Times New Roman" w:hAnsi="Times New Roman" w:cs="Times New Roman"/>
+          <w:sz w:val="24"/>
+          <w:szCs w:val="24"/>
+        </w:rPr>
+        <w:t xml:space="preserve"> specifications, font size, and the text we wanted to display. Some of the available fonts were initially commented out in the fonts header file and therefore needed to be uncommented. </w:t>
       </w:r>
       <w:proofErr w:type="spellStart"/>
       <w:proofErr w:type="gramStart"/>
@@ -2915,22 +3390,8 @@
     </w:p>
     <w:p>
       <w:pPr>
-        <w:pStyle w:val="ListParagraph"/>
-        <w:spacing w:line="480" w:lineRule="auto"/>
-        <w:ind w:left="360"/>
-        <w:jc w:val="both"/>
-        <w:rPr>
-          <w:rFonts w:ascii="Times New Roman" w:hAnsi="Times New Roman" w:cs="Times New Roman"/>
-          <w:sz w:val="24"/>
-          <w:szCs w:val="24"/>
-        </w:rPr>
-      </w:pPr>
-    </w:p>
-    <w:p>
-      <w:pPr>
-        <w:pStyle w:val="ListParagraph"/>
-        <w:spacing w:line="480" w:lineRule="auto"/>
-        <w:ind w:left="360"/>
+        <w:spacing w:line="480" w:lineRule="auto"/>
+        <w:ind w:left="0"/>
         <w:jc w:val="both"/>
         <w:rPr>
           <w:rFonts w:ascii="Times New Roman" w:hAnsi="Times New Roman" w:cs="Times New Roman"/>
@@ -3073,432 +3534,458 @@
           <w:sz w:val="24"/>
           <w:szCs w:val="24"/>
         </w:rPr>
-        <w:t xml:space="preserve">Due to limited memory of the </w:t>
-      </w:r>
-      <w:proofErr w:type="spellStart"/>
-      <w:r>
-        <w:rPr>
-          <w:rFonts w:ascii="Times New Roman" w:hAnsi="Times New Roman" w:cs="Times New Roman"/>
-          <w:sz w:val="24"/>
-          <w:szCs w:val="24"/>
-        </w:rPr>
-        <w:t>Coldfire</w:t>
-      </w:r>
-      <w:proofErr w:type="spellEnd"/>
-      <w:r>
-        <w:rPr>
-          <w:rFonts w:ascii="Times New Roman" w:hAnsi="Times New Roman" w:cs="Times New Roman"/>
-          <w:sz w:val="24"/>
-          <w:szCs w:val="24"/>
-        </w:rPr>
-        <w:t xml:space="preserve"> board, w</w:t>
-      </w:r>
-      <w:r>
-        <w:rPr>
-          <w:rFonts w:ascii="Times New Roman" w:hAnsi="Times New Roman" w:cs="Times New Roman"/>
-          <w:sz w:val="24"/>
-          <w:szCs w:val="24"/>
-        </w:rPr>
-        <w:t xml:space="preserve">e did not make any new variables after the program was initialized to avoid memory leaks. For example, random numbers were acquired from values that were already available. </w:t>
-      </w:r>
-      <w:r>
-        <w:rPr>
-          <w:rFonts w:ascii="Times New Roman" w:hAnsi="Times New Roman" w:cs="Times New Roman"/>
-          <w:sz w:val="24"/>
-          <w:szCs w:val="24"/>
-        </w:rPr>
-        <w:t>Both of us collectively realized that programming a microcontroller is often not very straightforward and require various clever tricks and “hacks” to get the desired functionality.</w:t>
-      </w:r>
-    </w:p>
-    <w:p>
-      <w:pPr>
-        <w:pStyle w:val="ListParagraph"/>
-        <w:spacing w:line="480" w:lineRule="auto"/>
-        <w:ind w:left="360" w:firstLine="360"/>
-        <w:jc w:val="both"/>
-        <w:rPr>
-          <w:rFonts w:ascii="Times New Roman" w:hAnsi="Times New Roman" w:cs="Times New Roman"/>
-          <w:sz w:val="24"/>
-          <w:szCs w:val="24"/>
-        </w:rPr>
-      </w:pPr>
-      <w:r>
-        <w:rPr>
-          <w:rFonts w:ascii="Times New Roman" w:hAnsi="Times New Roman" w:cs="Times New Roman"/>
-          <w:sz w:val="24"/>
-          <w:szCs w:val="24"/>
-        </w:rPr>
-        <w:t xml:space="preserve">The most challenging aspect of this project was definitely setting up the I2C bus protocol between the Wii </w:t>
-      </w:r>
-      <w:proofErr w:type="spellStart"/>
-      <w:r>
-        <w:rPr>
-          <w:rFonts w:ascii="Times New Roman" w:hAnsi="Times New Roman" w:cs="Times New Roman"/>
-          <w:sz w:val="24"/>
-          <w:szCs w:val="24"/>
-        </w:rPr>
-        <w:t>Nunchuk</w:t>
-      </w:r>
-      <w:proofErr w:type="spellEnd"/>
-      <w:r>
-        <w:rPr>
-          <w:rFonts w:ascii="Times New Roman" w:hAnsi="Times New Roman" w:cs="Times New Roman"/>
-          <w:sz w:val="24"/>
-          <w:szCs w:val="24"/>
-        </w:rPr>
-        <w:t xml:space="preserve"> and the </w:t>
-      </w:r>
-      <w:proofErr w:type="spellStart"/>
-      <w:r>
-        <w:rPr>
-          <w:rFonts w:ascii="Times New Roman" w:hAnsi="Times New Roman" w:cs="Times New Roman"/>
-          <w:sz w:val="24"/>
-          <w:szCs w:val="24"/>
-        </w:rPr>
-        <w:t>Coldfire</w:t>
-      </w:r>
-      <w:proofErr w:type="spellEnd"/>
-      <w:r>
-        <w:rPr>
-          <w:rFonts w:ascii="Times New Roman" w:hAnsi="Times New Roman" w:cs="Times New Roman"/>
-          <w:sz w:val="24"/>
-          <w:szCs w:val="24"/>
-        </w:rPr>
-        <w:t xml:space="preserve"> board. It was not easy to set up, as many hours were spent trying to establish this connection, which eventually did not work. The lack of documentation and perhaps even the lack of precedent made it prohibitively challenging to set this up. Another challenging aspect that we faced was the slow </w:t>
-      </w:r>
-      <w:proofErr w:type="spellStart"/>
-      <w:r>
-        <w:rPr>
-          <w:rFonts w:ascii="Times New Roman" w:hAnsi="Times New Roman" w:cs="Times New Roman"/>
-          <w:sz w:val="24"/>
-          <w:szCs w:val="24"/>
-        </w:rPr>
-        <w:t>Coldfire</w:t>
-      </w:r>
-      <w:proofErr w:type="spellEnd"/>
-      <w:r>
-        <w:rPr>
-          <w:rFonts w:ascii="Times New Roman" w:hAnsi="Times New Roman" w:cs="Times New Roman"/>
-          <w:sz w:val="24"/>
-          <w:szCs w:val="24"/>
-        </w:rPr>
-        <w:t xml:space="preserve"> processor and LCD module. Changes and updates of frames were very noticeable and they definitely impacted game performance and the user experience. Additionally, reading the joystick information also affected the frame rate. For this, we had to take special precautions to essentially optimize the frame rate.</w:t>
-      </w:r>
-    </w:p>
-    <w:p>
-      <w:pPr>
-        <w:pStyle w:val="ListParagraph"/>
-        <w:spacing w:line="480" w:lineRule="auto"/>
-        <w:ind w:left="360" w:firstLine="360"/>
-        <w:jc w:val="both"/>
-        <w:rPr>
-          <w:rFonts w:ascii="Times New Roman" w:hAnsi="Times New Roman" w:cs="Times New Roman"/>
-          <w:sz w:val="24"/>
-          <w:szCs w:val="24"/>
-        </w:rPr>
-      </w:pPr>
-      <w:r>
-        <w:rPr>
-          <w:rFonts w:ascii="Times New Roman" w:hAnsi="Times New Roman" w:cs="Times New Roman"/>
-          <w:sz w:val="24"/>
-          <w:szCs w:val="24"/>
-        </w:rPr>
-        <w:t xml:space="preserve">Our main motivation was to create a game that was playable, but more importantly user-friendly and easy to play. Despite not being able to get the Wii </w:t>
-      </w:r>
-      <w:proofErr w:type="spellStart"/>
-      <w:r>
-        <w:rPr>
-          <w:rFonts w:ascii="Times New Roman" w:hAnsi="Times New Roman" w:cs="Times New Roman"/>
-          <w:sz w:val="24"/>
-          <w:szCs w:val="24"/>
-        </w:rPr>
-        <w:t>Nunchuk</w:t>
-      </w:r>
-      <w:proofErr w:type="spellEnd"/>
-      <w:r>
-        <w:rPr>
-          <w:rFonts w:ascii="Times New Roman" w:hAnsi="Times New Roman" w:cs="Times New Roman"/>
-          <w:sz w:val="24"/>
-          <w:szCs w:val="24"/>
-        </w:rPr>
-        <w:t xml:space="preserve"> working, we were able to create a game that </w:t>
-      </w:r>
-      <w:r>
-        <w:rPr>
-          <w:rFonts w:ascii="Times New Roman" w:hAnsi="Times New Roman" w:cs="Times New Roman"/>
-          <w:sz w:val="24"/>
-          <w:szCs w:val="24"/>
-        </w:rPr>
-        <w:t xml:space="preserve">was completely playable using the joystick, accelerometer and button process. We also included a title screen and pause button, as most games have in the </w:t>
-      </w:r>
-      <w:r>
-        <w:rPr>
-          <w:rFonts w:ascii="Times New Roman" w:hAnsi="Times New Roman" w:cs="Times New Roman"/>
-          <w:sz w:val="24"/>
-          <w:szCs w:val="24"/>
-        </w:rPr>
-        <w:lastRenderedPageBreak/>
-        <w:t xml:space="preserve">present day. We believe that we have met our initial goals to create an intuitive and enjoyable game experience. </w:t>
-      </w:r>
-      <w:r>
-        <w:rPr>
-          <w:rFonts w:ascii="Times New Roman" w:hAnsi="Times New Roman" w:cs="Times New Roman"/>
-          <w:sz w:val="24"/>
-          <w:szCs w:val="24"/>
-        </w:rPr>
-        <w:t xml:space="preserve"> </w:t>
-      </w:r>
-    </w:p>
-    <w:p>
-      <w:pPr>
-        <w:pStyle w:val="ListParagraph"/>
-        <w:spacing w:line="480" w:lineRule="auto"/>
-        <w:ind w:left="360" w:firstLine="360"/>
-        <w:jc w:val="both"/>
-        <w:rPr>
-          <w:rFonts w:ascii="Times New Roman" w:hAnsi="Times New Roman" w:cs="Times New Roman"/>
-          <w:sz w:val="24"/>
-          <w:szCs w:val="24"/>
-        </w:rPr>
-      </w:pPr>
-      <w:r>
-        <w:rPr>
-          <w:rFonts w:ascii="Times New Roman" w:hAnsi="Times New Roman" w:cs="Times New Roman"/>
-          <w:sz w:val="24"/>
-          <w:szCs w:val="24"/>
-        </w:rPr>
-        <w:t xml:space="preserve">If given more time, many changes could be made to make this game better. Initially, it would be great if we could get the Wii </w:t>
-      </w:r>
-      <w:proofErr w:type="spellStart"/>
-      <w:r>
-        <w:rPr>
-          <w:rFonts w:ascii="Times New Roman" w:hAnsi="Times New Roman" w:cs="Times New Roman"/>
-          <w:sz w:val="24"/>
-          <w:szCs w:val="24"/>
-        </w:rPr>
-        <w:t>Nunchuk</w:t>
-      </w:r>
-      <w:proofErr w:type="spellEnd"/>
-      <w:r>
-        <w:rPr>
-          <w:rFonts w:ascii="Times New Roman" w:hAnsi="Times New Roman" w:cs="Times New Roman"/>
-          <w:sz w:val="24"/>
-          <w:szCs w:val="24"/>
-        </w:rPr>
-        <w:t xml:space="preserve"> working with the </w:t>
-      </w:r>
-      <w:proofErr w:type="spellStart"/>
-      <w:r>
-        <w:rPr>
-          <w:rFonts w:ascii="Times New Roman" w:hAnsi="Times New Roman" w:cs="Times New Roman"/>
-          <w:sz w:val="24"/>
-          <w:szCs w:val="24"/>
-        </w:rPr>
-        <w:t>Coldfire</w:t>
-      </w:r>
-      <w:proofErr w:type="spellEnd"/>
-      <w:r>
-        <w:rPr>
-          <w:rFonts w:ascii="Times New Roman" w:hAnsi="Times New Roman" w:cs="Times New Roman"/>
-          <w:sz w:val="24"/>
-          <w:szCs w:val="24"/>
-        </w:rPr>
-        <w:t xml:space="preserve"> board. We still believe that this would provide a superior gaming experience and that this would be the next logical step for us. Additionally, other input sources may be considered as well. Getting the actual </w:t>
-      </w:r>
-      <w:proofErr w:type="spellStart"/>
-      <w:r>
-        <w:rPr>
-          <w:rFonts w:ascii="Times New Roman" w:hAnsi="Times New Roman" w:cs="Times New Roman"/>
-          <w:sz w:val="24"/>
-          <w:szCs w:val="24"/>
-        </w:rPr>
-        <w:t>WiiMote</w:t>
-      </w:r>
-      <w:proofErr w:type="spellEnd"/>
-      <w:r>
-        <w:rPr>
-          <w:rFonts w:ascii="Times New Roman" w:hAnsi="Times New Roman" w:cs="Times New Roman"/>
-          <w:sz w:val="24"/>
-          <w:szCs w:val="24"/>
-        </w:rPr>
-        <w:t xml:space="preserve"> (using an IR Camera) to interface with the </w:t>
-      </w:r>
-      <w:proofErr w:type="spellStart"/>
-      <w:r>
-        <w:rPr>
-          <w:rFonts w:ascii="Times New Roman" w:hAnsi="Times New Roman" w:cs="Times New Roman"/>
-          <w:sz w:val="24"/>
-          <w:szCs w:val="24"/>
-        </w:rPr>
-        <w:t>Coldfire</w:t>
-      </w:r>
-      <w:proofErr w:type="spellEnd"/>
-      <w:r>
-        <w:rPr>
-          <w:rFonts w:ascii="Times New Roman" w:hAnsi="Times New Roman" w:cs="Times New Roman"/>
-          <w:sz w:val="24"/>
-          <w:szCs w:val="24"/>
-        </w:rPr>
-        <w:t xml:space="preserve"> board would probably be a very difficult and rewarding challenge. For Sheldon, more optimizations to the code could’ve probably been made to minimize frame rate issues. Additionally, more game features, such as a game shop or the concept of money, could be developed if given more time.</w:t>
-      </w:r>
-    </w:p>
-    <w:p>
-      <w:pPr>
-        <w:pStyle w:val="ListParagraph"/>
-        <w:spacing w:line="480" w:lineRule="auto"/>
-        <w:ind w:left="360" w:firstLine="360"/>
-        <w:jc w:val="both"/>
-        <w:rPr>
-          <w:rFonts w:ascii="Times New Roman" w:hAnsi="Times New Roman" w:cs="Times New Roman"/>
-          <w:sz w:val="24"/>
-          <w:szCs w:val="24"/>
-        </w:rPr>
-      </w:pPr>
-    </w:p>
-    <w:p>
-      <w:pPr>
-        <w:pStyle w:val="ListParagraph"/>
-        <w:spacing w:line="480" w:lineRule="auto"/>
-        <w:ind w:left="360" w:firstLine="360"/>
-        <w:jc w:val="both"/>
-        <w:rPr>
-          <w:rFonts w:ascii="Times New Roman" w:hAnsi="Times New Roman" w:cs="Times New Roman"/>
-          <w:sz w:val="24"/>
-          <w:szCs w:val="24"/>
-        </w:rPr>
-      </w:pPr>
-    </w:p>
-    <w:p>
-      <w:pPr>
-        <w:pStyle w:val="ListParagraph"/>
-        <w:spacing w:line="480" w:lineRule="auto"/>
-        <w:ind w:left="360" w:firstLine="360"/>
-        <w:jc w:val="both"/>
-        <w:rPr>
-          <w:rFonts w:ascii="Times New Roman" w:hAnsi="Times New Roman" w:cs="Times New Roman"/>
-          <w:sz w:val="24"/>
-          <w:szCs w:val="24"/>
-        </w:rPr>
-      </w:pPr>
-    </w:p>
-    <w:p>
-      <w:pPr>
-        <w:pStyle w:val="ListParagraph"/>
-        <w:spacing w:line="480" w:lineRule="auto"/>
-        <w:ind w:left="360" w:firstLine="360"/>
-        <w:jc w:val="both"/>
-        <w:rPr>
-          <w:rFonts w:ascii="Times New Roman" w:hAnsi="Times New Roman" w:cs="Times New Roman"/>
-          <w:sz w:val="24"/>
-          <w:szCs w:val="24"/>
-        </w:rPr>
-      </w:pPr>
-    </w:p>
-    <w:p>
-      <w:pPr>
-        <w:pStyle w:val="ListParagraph"/>
-        <w:spacing w:line="480" w:lineRule="auto"/>
-        <w:ind w:left="360" w:firstLine="360"/>
-        <w:jc w:val="both"/>
-        <w:rPr>
-          <w:rFonts w:ascii="Times New Roman" w:hAnsi="Times New Roman" w:cs="Times New Roman"/>
-          <w:sz w:val="24"/>
-          <w:szCs w:val="24"/>
-        </w:rPr>
-      </w:pPr>
-    </w:p>
-    <w:p>
-      <w:pPr>
-        <w:pStyle w:val="ListParagraph"/>
-        <w:spacing w:line="480" w:lineRule="auto"/>
-        <w:ind w:left="360" w:firstLine="360"/>
-        <w:jc w:val="both"/>
-        <w:rPr>
-          <w:rFonts w:ascii="Times New Roman" w:hAnsi="Times New Roman" w:cs="Times New Roman"/>
-          <w:sz w:val="24"/>
-          <w:szCs w:val="24"/>
-        </w:rPr>
-      </w:pPr>
-    </w:p>
-    <w:p>
-      <w:pPr>
-        <w:pStyle w:val="ListParagraph"/>
-        <w:spacing w:line="480" w:lineRule="auto"/>
-        <w:ind w:left="360" w:firstLine="360"/>
-        <w:jc w:val="both"/>
-        <w:rPr>
-          <w:rFonts w:ascii="Times New Roman" w:hAnsi="Times New Roman" w:cs="Times New Roman"/>
-          <w:sz w:val="24"/>
-          <w:szCs w:val="24"/>
-        </w:rPr>
-      </w:pPr>
-    </w:p>
-    <w:p>
-      <w:pPr>
-        <w:pStyle w:val="ListParagraph"/>
-        <w:spacing w:line="480" w:lineRule="auto"/>
-        <w:ind w:left="360" w:firstLine="360"/>
-        <w:jc w:val="both"/>
-        <w:rPr>
-          <w:rFonts w:ascii="Times New Roman" w:hAnsi="Times New Roman" w:cs="Times New Roman"/>
-          <w:sz w:val="24"/>
-          <w:szCs w:val="24"/>
-        </w:rPr>
-      </w:pPr>
-    </w:p>
-    <w:p>
-      <w:pPr>
-        <w:pStyle w:val="ListParagraph"/>
-        <w:spacing w:line="480" w:lineRule="auto"/>
-        <w:ind w:left="360" w:firstLine="360"/>
-        <w:jc w:val="both"/>
-        <w:rPr>
-          <w:rFonts w:ascii="Times New Roman" w:hAnsi="Times New Roman" w:cs="Times New Roman"/>
-          <w:sz w:val="24"/>
-          <w:szCs w:val="24"/>
-        </w:rPr>
-      </w:pPr>
-    </w:p>
-    <w:p>
-      <w:pPr>
-        <w:pStyle w:val="ListParagraph"/>
-        <w:spacing w:line="480" w:lineRule="auto"/>
-        <w:ind w:left="360" w:firstLine="360"/>
-        <w:jc w:val="both"/>
-        <w:rPr>
-          <w:rFonts w:ascii="Times New Roman" w:hAnsi="Times New Roman" w:cs="Times New Roman"/>
-          <w:sz w:val="24"/>
-          <w:szCs w:val="24"/>
-        </w:rPr>
-      </w:pPr>
-    </w:p>
-    <w:p>
-      <w:pPr>
-        <w:pStyle w:val="ListParagraph"/>
-        <w:spacing w:line="480" w:lineRule="auto"/>
-        <w:ind w:left="360" w:firstLine="360"/>
-        <w:jc w:val="both"/>
-        <w:rPr>
-          <w:rFonts w:ascii="Times New Roman" w:hAnsi="Times New Roman" w:cs="Times New Roman"/>
-          <w:sz w:val="24"/>
-          <w:szCs w:val="24"/>
-        </w:rPr>
-      </w:pPr>
-    </w:p>
-    <w:p>
-      <w:pPr>
-        <w:pStyle w:val="ListParagraph"/>
-        <w:spacing w:line="480" w:lineRule="auto"/>
-        <w:ind w:left="360" w:firstLine="360"/>
-        <w:jc w:val="both"/>
-        <w:rPr>
-          <w:rFonts w:ascii="Times New Roman" w:hAnsi="Times New Roman" w:cs="Times New Roman"/>
-          <w:sz w:val="24"/>
-          <w:szCs w:val="24"/>
-        </w:rPr>
-      </w:pPr>
+        <w:t xml:space="preserve">Due to </w:t>
+      </w:r>
+      <w:r>
+        <w:rPr>
+          <w:rFonts w:ascii="Times New Roman" w:hAnsi="Times New Roman" w:cs="Times New Roman"/>
+          <w:sz w:val="24"/>
+          <w:szCs w:val="24"/>
+        </w:rPr>
+        <w:t xml:space="preserve">the </w:t>
+      </w:r>
       <w:bookmarkStart w:id="0" w:name="_GoBack"/>
       <w:bookmarkEnd w:id="0"/>
+      <w:r>
+        <w:rPr>
+          <w:rFonts w:ascii="Times New Roman" w:hAnsi="Times New Roman" w:cs="Times New Roman"/>
+          <w:sz w:val="24"/>
+          <w:szCs w:val="24"/>
+        </w:rPr>
+        <w:t xml:space="preserve">limited memory of the </w:t>
+      </w:r>
+      <w:proofErr w:type="spellStart"/>
+      <w:r>
+        <w:rPr>
+          <w:rFonts w:ascii="Times New Roman" w:hAnsi="Times New Roman" w:cs="Times New Roman"/>
+          <w:sz w:val="24"/>
+          <w:szCs w:val="24"/>
+        </w:rPr>
+        <w:t>Coldfire</w:t>
+      </w:r>
+      <w:proofErr w:type="spellEnd"/>
+      <w:r>
+        <w:rPr>
+          <w:rFonts w:ascii="Times New Roman" w:hAnsi="Times New Roman" w:cs="Times New Roman"/>
+          <w:sz w:val="24"/>
+          <w:szCs w:val="24"/>
+        </w:rPr>
+        <w:t xml:space="preserve"> board, w</w:t>
+      </w:r>
+      <w:r>
+        <w:rPr>
+          <w:rFonts w:ascii="Times New Roman" w:hAnsi="Times New Roman" w:cs="Times New Roman"/>
+          <w:sz w:val="24"/>
+          <w:szCs w:val="24"/>
+        </w:rPr>
+        <w:t xml:space="preserve">e did not make any new variables after the program was initialized to avoid memory leaks. For example, random numbers were acquired from values that were already available. </w:t>
+      </w:r>
+      <w:r>
+        <w:rPr>
+          <w:rFonts w:ascii="Times New Roman" w:hAnsi="Times New Roman" w:cs="Times New Roman"/>
+          <w:sz w:val="24"/>
+          <w:szCs w:val="24"/>
+        </w:rPr>
+        <w:t xml:space="preserve">Both of us collectively realized that programming a microcontroller is often not very straightforward and </w:t>
+      </w:r>
+      <w:r>
+        <w:rPr>
+          <w:rFonts w:ascii="Times New Roman" w:hAnsi="Times New Roman" w:cs="Times New Roman"/>
+          <w:sz w:val="24"/>
+          <w:szCs w:val="24"/>
+        </w:rPr>
+        <w:t xml:space="preserve">may </w:t>
+      </w:r>
+      <w:r>
+        <w:rPr>
+          <w:rFonts w:ascii="Times New Roman" w:hAnsi="Times New Roman" w:cs="Times New Roman"/>
+          <w:sz w:val="24"/>
+          <w:szCs w:val="24"/>
+        </w:rPr>
+        <w:t>require various clever tricks and “hacks” to get the desired functionality.</w:t>
+      </w:r>
+    </w:p>
+    <w:p>
+      <w:pPr>
+        <w:pStyle w:val="ListParagraph"/>
+        <w:spacing w:line="480" w:lineRule="auto"/>
+        <w:ind w:left="360" w:firstLine="360"/>
+        <w:jc w:val="both"/>
+        <w:rPr>
+          <w:rFonts w:ascii="Times New Roman" w:hAnsi="Times New Roman" w:cs="Times New Roman"/>
+          <w:sz w:val="24"/>
+          <w:szCs w:val="24"/>
+        </w:rPr>
+      </w:pPr>
+      <w:r>
+        <w:rPr>
+          <w:rFonts w:ascii="Times New Roman" w:hAnsi="Times New Roman" w:cs="Times New Roman"/>
+          <w:sz w:val="24"/>
+          <w:szCs w:val="24"/>
+        </w:rPr>
+        <w:t xml:space="preserve">The most challenging aspect of this project was definitely setting up the I2C bus protocol between the Wii </w:t>
+      </w:r>
+      <w:proofErr w:type="spellStart"/>
+      <w:r>
+        <w:rPr>
+          <w:rFonts w:ascii="Times New Roman" w:hAnsi="Times New Roman" w:cs="Times New Roman"/>
+          <w:sz w:val="24"/>
+          <w:szCs w:val="24"/>
+        </w:rPr>
+        <w:t>Nunchuk</w:t>
+      </w:r>
+      <w:proofErr w:type="spellEnd"/>
+      <w:r>
+        <w:rPr>
+          <w:rFonts w:ascii="Times New Roman" w:hAnsi="Times New Roman" w:cs="Times New Roman"/>
+          <w:sz w:val="24"/>
+          <w:szCs w:val="24"/>
+        </w:rPr>
+        <w:t xml:space="preserve"> and the </w:t>
+      </w:r>
+      <w:proofErr w:type="spellStart"/>
+      <w:r>
+        <w:rPr>
+          <w:rFonts w:ascii="Times New Roman" w:hAnsi="Times New Roman" w:cs="Times New Roman"/>
+          <w:sz w:val="24"/>
+          <w:szCs w:val="24"/>
+        </w:rPr>
+        <w:t>Coldfire</w:t>
+      </w:r>
+      <w:proofErr w:type="spellEnd"/>
+      <w:r>
+        <w:rPr>
+          <w:rFonts w:ascii="Times New Roman" w:hAnsi="Times New Roman" w:cs="Times New Roman"/>
+          <w:sz w:val="24"/>
+          <w:szCs w:val="24"/>
+        </w:rPr>
+        <w:t xml:space="preserve"> board. It was not easy to set up, as many hours were spent trying to establish this connection, which eventually did not work. The lack of documentation and perhaps even the lack of precedent made it prohibitively challenging to set this up. Another challenging aspect that we faced was the slow </w:t>
+      </w:r>
+      <w:proofErr w:type="spellStart"/>
+      <w:r>
+        <w:rPr>
+          <w:rFonts w:ascii="Times New Roman" w:hAnsi="Times New Roman" w:cs="Times New Roman"/>
+          <w:sz w:val="24"/>
+          <w:szCs w:val="24"/>
+        </w:rPr>
+        <w:t>Coldfire</w:t>
+      </w:r>
+      <w:proofErr w:type="spellEnd"/>
+      <w:r>
+        <w:rPr>
+          <w:rFonts w:ascii="Times New Roman" w:hAnsi="Times New Roman" w:cs="Times New Roman"/>
+          <w:sz w:val="24"/>
+          <w:szCs w:val="24"/>
+        </w:rPr>
+        <w:t xml:space="preserve"> processor and LCD module. Changes and updates of frames were very noticeable and they definitely impacted game performance and the user experience. Additionally, reading the joystick information also affected the frame rate. For this, we had to take special precautions to essentially optimize the frame rate.</w:t>
+      </w:r>
+    </w:p>
+    <w:p>
+      <w:pPr>
+        <w:pStyle w:val="ListParagraph"/>
+        <w:spacing w:line="480" w:lineRule="auto"/>
+        <w:ind w:left="360" w:firstLine="360"/>
+        <w:jc w:val="both"/>
+        <w:rPr>
+          <w:rFonts w:ascii="Times New Roman" w:hAnsi="Times New Roman" w:cs="Times New Roman"/>
+          <w:sz w:val="24"/>
+          <w:szCs w:val="24"/>
+        </w:rPr>
+      </w:pPr>
+      <w:r>
+        <w:rPr>
+          <w:rFonts w:ascii="Times New Roman" w:hAnsi="Times New Roman" w:cs="Times New Roman"/>
+          <w:sz w:val="24"/>
+          <w:szCs w:val="24"/>
+        </w:rPr>
+        <w:t xml:space="preserve">Our main motivation was to create a game that was playable, but more importantly user-friendly and easy to play. </w:t>
+      </w:r>
+      <w:r>
+        <w:rPr>
+          <w:rFonts w:ascii="Times New Roman" w:hAnsi="Times New Roman" w:cs="Times New Roman"/>
+          <w:sz w:val="24"/>
+          <w:szCs w:val="24"/>
+        </w:rPr>
+        <w:t xml:space="preserve">We thus evaluated ourselves on creating a game that we ourselves would want to play. </w:t>
+      </w:r>
+      <w:r>
+        <w:rPr>
+          <w:rFonts w:ascii="Times New Roman" w:hAnsi="Times New Roman" w:cs="Times New Roman"/>
+          <w:sz w:val="24"/>
+          <w:szCs w:val="24"/>
+        </w:rPr>
+        <w:t xml:space="preserve">Despite not being able to get the Wii </w:t>
+      </w:r>
+      <w:proofErr w:type="spellStart"/>
+      <w:r>
+        <w:rPr>
+          <w:rFonts w:ascii="Times New Roman" w:hAnsi="Times New Roman" w:cs="Times New Roman"/>
+          <w:sz w:val="24"/>
+          <w:szCs w:val="24"/>
+        </w:rPr>
+        <w:t>Nunchuk</w:t>
+      </w:r>
+      <w:proofErr w:type="spellEnd"/>
+      <w:r>
+        <w:rPr>
+          <w:rFonts w:ascii="Times New Roman" w:hAnsi="Times New Roman" w:cs="Times New Roman"/>
+          <w:sz w:val="24"/>
+          <w:szCs w:val="24"/>
+        </w:rPr>
+        <w:t xml:space="preserve"> working, we were able to create a game that was completely playable using the joystick, accelerometer and button </w:t>
+      </w:r>
+      <w:r>
+        <w:rPr>
+          <w:rFonts w:ascii="Times New Roman" w:hAnsi="Times New Roman" w:cs="Times New Roman"/>
+          <w:sz w:val="24"/>
+          <w:szCs w:val="24"/>
+        </w:rPr>
+        <w:lastRenderedPageBreak/>
+        <w:t xml:space="preserve">process. We also included a title screen with a menu animation and pause button, as most games have in the present day. </w:t>
+      </w:r>
+      <w:r>
+        <w:rPr>
+          <w:rFonts w:ascii="Times New Roman" w:hAnsi="Times New Roman" w:cs="Times New Roman"/>
+          <w:sz w:val="24"/>
+          <w:szCs w:val="24"/>
+        </w:rPr>
+        <w:t xml:space="preserve">We </w:t>
+      </w:r>
+      <w:r>
+        <w:rPr>
+          <w:rFonts w:ascii="Times New Roman" w:hAnsi="Times New Roman" w:cs="Times New Roman"/>
+          <w:sz w:val="24"/>
+          <w:szCs w:val="24"/>
+        </w:rPr>
+        <w:t xml:space="preserve">believe that we have met our initial goals to create an intuitive and enjoyable game experience. </w:t>
+      </w:r>
+      <w:r>
+        <w:rPr>
+          <w:rFonts w:ascii="Times New Roman" w:hAnsi="Times New Roman" w:cs="Times New Roman"/>
+          <w:sz w:val="24"/>
+          <w:szCs w:val="24"/>
+        </w:rPr>
+        <w:t xml:space="preserve"> </w:t>
+      </w:r>
+    </w:p>
+    <w:p>
+      <w:pPr>
+        <w:pStyle w:val="ListParagraph"/>
+        <w:spacing w:line="480" w:lineRule="auto"/>
+        <w:ind w:left="360" w:firstLine="360"/>
+        <w:jc w:val="both"/>
+        <w:rPr>
+          <w:rFonts w:ascii="Times New Roman" w:hAnsi="Times New Roman" w:cs="Times New Roman"/>
+          <w:sz w:val="24"/>
+          <w:szCs w:val="24"/>
+        </w:rPr>
+      </w:pPr>
+      <w:r>
+        <w:rPr>
+          <w:rFonts w:ascii="Times New Roman" w:hAnsi="Times New Roman" w:cs="Times New Roman"/>
+          <w:sz w:val="24"/>
+          <w:szCs w:val="24"/>
+        </w:rPr>
+        <w:t xml:space="preserve">If given more time, many changes could be made to make this game better. Initially, it would be great if we could get the Wii </w:t>
+      </w:r>
+      <w:proofErr w:type="spellStart"/>
+      <w:r>
+        <w:rPr>
+          <w:rFonts w:ascii="Times New Roman" w:hAnsi="Times New Roman" w:cs="Times New Roman"/>
+          <w:sz w:val="24"/>
+          <w:szCs w:val="24"/>
+        </w:rPr>
+        <w:t>Nunchuk</w:t>
+      </w:r>
+      <w:proofErr w:type="spellEnd"/>
+      <w:r>
+        <w:rPr>
+          <w:rFonts w:ascii="Times New Roman" w:hAnsi="Times New Roman" w:cs="Times New Roman"/>
+          <w:sz w:val="24"/>
+          <w:szCs w:val="24"/>
+        </w:rPr>
+        <w:t xml:space="preserve"> working with the </w:t>
+      </w:r>
+      <w:proofErr w:type="spellStart"/>
+      <w:r>
+        <w:rPr>
+          <w:rFonts w:ascii="Times New Roman" w:hAnsi="Times New Roman" w:cs="Times New Roman"/>
+          <w:sz w:val="24"/>
+          <w:szCs w:val="24"/>
+        </w:rPr>
+        <w:t>Coldfire</w:t>
+      </w:r>
+      <w:proofErr w:type="spellEnd"/>
+      <w:r>
+        <w:rPr>
+          <w:rFonts w:ascii="Times New Roman" w:hAnsi="Times New Roman" w:cs="Times New Roman"/>
+          <w:sz w:val="24"/>
+          <w:szCs w:val="24"/>
+        </w:rPr>
+        <w:t xml:space="preserve"> board. We still believe that this would provide a superior gaming experience and that this would be the next logical step for us. Additionally, other input sources may be considered as well. Getting the actual </w:t>
+      </w:r>
+      <w:proofErr w:type="spellStart"/>
+      <w:r>
+        <w:rPr>
+          <w:rFonts w:ascii="Times New Roman" w:hAnsi="Times New Roman" w:cs="Times New Roman"/>
+          <w:sz w:val="24"/>
+          <w:szCs w:val="24"/>
+        </w:rPr>
+        <w:t>WiiMote</w:t>
+      </w:r>
+      <w:proofErr w:type="spellEnd"/>
+      <w:r>
+        <w:rPr>
+          <w:rFonts w:ascii="Times New Roman" w:hAnsi="Times New Roman" w:cs="Times New Roman"/>
+          <w:sz w:val="24"/>
+          <w:szCs w:val="24"/>
+        </w:rPr>
+        <w:t xml:space="preserve"> (using an IR Camera) to interface with the </w:t>
+      </w:r>
+      <w:proofErr w:type="spellStart"/>
+      <w:r>
+        <w:rPr>
+          <w:rFonts w:ascii="Times New Roman" w:hAnsi="Times New Roman" w:cs="Times New Roman"/>
+          <w:sz w:val="24"/>
+          <w:szCs w:val="24"/>
+        </w:rPr>
+        <w:t>Coldfire</w:t>
+      </w:r>
+      <w:proofErr w:type="spellEnd"/>
+      <w:r>
+        <w:rPr>
+          <w:rFonts w:ascii="Times New Roman" w:hAnsi="Times New Roman" w:cs="Times New Roman"/>
+          <w:sz w:val="24"/>
+          <w:szCs w:val="24"/>
+        </w:rPr>
+        <w:t xml:space="preserve"> board would probably be a very difficult and rewarding challenge. </w:t>
+      </w:r>
+      <w:r>
+        <w:rPr>
+          <w:rFonts w:ascii="Times New Roman" w:hAnsi="Times New Roman" w:cs="Times New Roman"/>
+          <w:sz w:val="24"/>
+          <w:szCs w:val="24"/>
+        </w:rPr>
+        <w:t>Also, m</w:t>
+      </w:r>
+      <w:r>
+        <w:rPr>
+          <w:rFonts w:ascii="Times New Roman" w:hAnsi="Times New Roman" w:cs="Times New Roman"/>
+          <w:sz w:val="24"/>
+          <w:szCs w:val="24"/>
+        </w:rPr>
+        <w:t>ore optimizations to the code could’ve probably been made to minimize frame rate issues. Additionally, more game features, such as a game shop or the concept of money, could be developed if given more time. In addition, more detailed graphics could have been made with pixel art to emulate the Space Invaders experience. With additional input devices, multiplayer functionality could have also been implemented easily as well to provide the nostalgic feeling of play</w:t>
+      </w:r>
+      <w:r>
+        <w:rPr>
+          <w:rFonts w:ascii="Times New Roman" w:hAnsi="Times New Roman" w:cs="Times New Roman"/>
+          <w:sz w:val="24"/>
+          <w:szCs w:val="24"/>
+        </w:rPr>
+        <w:t>ing in an arcade with a friend.</w:t>
+      </w:r>
+    </w:p>
+    <w:p>
+      <w:pPr>
+        <w:pStyle w:val="ListParagraph"/>
+        <w:spacing w:line="480" w:lineRule="auto"/>
+        <w:ind w:left="360" w:firstLine="360"/>
+        <w:jc w:val="both"/>
+        <w:rPr>
+          <w:rFonts w:ascii="Times New Roman" w:hAnsi="Times New Roman" w:cs="Times New Roman"/>
+          <w:sz w:val="24"/>
+          <w:szCs w:val="24"/>
+        </w:rPr>
+      </w:pPr>
+    </w:p>
+    <w:p>
+      <w:pPr>
+        <w:pStyle w:val="ListParagraph"/>
+        <w:spacing w:line="480" w:lineRule="auto"/>
+        <w:ind w:left="360" w:firstLine="360"/>
+        <w:jc w:val="both"/>
+        <w:rPr>
+          <w:rFonts w:ascii="Times New Roman" w:hAnsi="Times New Roman" w:cs="Times New Roman"/>
+          <w:sz w:val="24"/>
+          <w:szCs w:val="24"/>
+        </w:rPr>
+      </w:pPr>
+    </w:p>
+    <w:p>
+      <w:pPr>
+        <w:pStyle w:val="ListParagraph"/>
+        <w:spacing w:line="480" w:lineRule="auto"/>
+        <w:ind w:left="360" w:firstLine="360"/>
+        <w:jc w:val="both"/>
+        <w:rPr>
+          <w:rFonts w:ascii="Times New Roman" w:hAnsi="Times New Roman" w:cs="Times New Roman"/>
+          <w:sz w:val="24"/>
+          <w:szCs w:val="24"/>
+        </w:rPr>
+      </w:pPr>
+    </w:p>
+    <w:p>
+      <w:pPr>
+        <w:pStyle w:val="ListParagraph"/>
+        <w:spacing w:line="480" w:lineRule="auto"/>
+        <w:ind w:left="360" w:firstLine="360"/>
+        <w:jc w:val="both"/>
+        <w:rPr>
+          <w:rFonts w:ascii="Times New Roman" w:hAnsi="Times New Roman" w:cs="Times New Roman"/>
+          <w:sz w:val="24"/>
+          <w:szCs w:val="24"/>
+        </w:rPr>
+      </w:pPr>
+    </w:p>
+    <w:p>
+      <w:pPr>
+        <w:pStyle w:val="ListParagraph"/>
+        <w:spacing w:line="480" w:lineRule="auto"/>
+        <w:ind w:left="360" w:firstLine="360"/>
+        <w:jc w:val="both"/>
+        <w:rPr>
+          <w:rFonts w:ascii="Times New Roman" w:hAnsi="Times New Roman" w:cs="Times New Roman"/>
+          <w:sz w:val="24"/>
+          <w:szCs w:val="24"/>
+        </w:rPr>
+      </w:pPr>
+    </w:p>
+    <w:p>
+      <w:pPr>
+        <w:pStyle w:val="ListParagraph"/>
+        <w:spacing w:line="480" w:lineRule="auto"/>
+        <w:ind w:left="360" w:firstLine="360"/>
+        <w:jc w:val="both"/>
+        <w:rPr>
+          <w:rFonts w:ascii="Times New Roman" w:hAnsi="Times New Roman" w:cs="Times New Roman"/>
+          <w:sz w:val="24"/>
+          <w:szCs w:val="24"/>
+        </w:rPr>
+      </w:pPr>
+    </w:p>
+    <w:p>
+      <w:pPr>
+        <w:spacing w:line="480" w:lineRule="auto"/>
+        <w:ind w:left="0"/>
+        <w:jc w:val="both"/>
+        <w:rPr>
+          <w:rFonts w:ascii="Times New Roman" w:hAnsi="Times New Roman" w:cs="Times New Roman"/>
+          <w:sz w:val="24"/>
+          <w:szCs w:val="24"/>
+        </w:rPr>
+      </w:pPr>
+    </w:p>
+    <w:p>
+      <w:pPr>
+        <w:spacing w:line="480" w:lineRule="auto"/>
+        <w:ind w:left="0"/>
+        <w:jc w:val="both"/>
+        <w:rPr>
+          <w:rFonts w:ascii="Times New Roman" w:hAnsi="Times New Roman" w:cs="Times New Roman"/>
+          <w:sz w:val="24"/>
+          <w:szCs w:val="24"/>
+        </w:rPr>
+      </w:pPr>
     </w:p>
     <w:p>
       <w:pPr>
@@ -4051,8 +4538,122 @@
           <w:sz w:val="24"/>
           <w:szCs w:val="24"/>
         </w:rPr>
-        <w:t>Figure 3: Johnny Jung</w:t>
-      </w:r>
+        <w:t xml:space="preserve">Figure 3: </w:t>
+      </w:r>
+      <w:r>
+        <w:rPr>
+          <w:rFonts w:ascii="Times New Roman" w:hAnsi="Times New Roman" w:cs="Times New Roman"/>
+          <w:sz w:val="24"/>
+          <w:szCs w:val="24"/>
+        </w:rPr>
+        <w:t>Picture Taken by Johnny Jung</w:t>
+      </w:r>
+    </w:p>
+    <w:p>
+      <w:pPr>
+        <w:pStyle w:val="ListParagraph"/>
+        <w:spacing w:line="480" w:lineRule="auto"/>
+        <w:ind w:left="360"/>
+        <w:jc w:val="both"/>
+        <w:rPr>
+          <w:rFonts w:ascii="Times New Roman" w:hAnsi="Times New Roman" w:cs="Times New Roman"/>
+          <w:sz w:val="24"/>
+          <w:szCs w:val="24"/>
+        </w:rPr>
+      </w:pPr>
+      <w:r>
+        <w:rPr>
+          <w:rFonts w:ascii="Times New Roman" w:hAnsi="Times New Roman" w:cs="Times New Roman"/>
+          <w:sz w:val="24"/>
+          <w:szCs w:val="24"/>
+        </w:rPr>
+        <w:t xml:space="preserve">Sample Code from Blackboard and Sang </w:t>
+      </w:r>
+      <w:proofErr w:type="spellStart"/>
+      <w:r>
+        <w:rPr>
+          <w:rFonts w:ascii="Times New Roman" w:hAnsi="Times New Roman" w:cs="Times New Roman"/>
+          <w:sz w:val="24"/>
+          <w:szCs w:val="24"/>
+        </w:rPr>
+        <w:t>Wook</w:t>
+      </w:r>
+      <w:proofErr w:type="spellEnd"/>
+      <w:r>
+        <w:rPr>
+          <w:rFonts w:ascii="Times New Roman" w:hAnsi="Times New Roman" w:cs="Times New Roman"/>
+          <w:sz w:val="24"/>
+          <w:szCs w:val="24"/>
+        </w:rPr>
+        <w:t xml:space="preserve"> Do</w:t>
+      </w:r>
+    </w:p>
+    <w:p>
+      <w:pPr>
+        <w:pStyle w:val="ListParagraph"/>
+        <w:spacing w:line="480" w:lineRule="auto"/>
+        <w:ind w:left="360"/>
+        <w:jc w:val="both"/>
+        <w:rPr>
+          <w:rFonts w:ascii="Times New Roman" w:hAnsi="Times New Roman" w:cs="Times New Roman"/>
+          <w:sz w:val="24"/>
+          <w:szCs w:val="24"/>
+        </w:rPr>
+      </w:pPr>
+      <w:r>
+        <w:rPr>
+          <w:rFonts w:ascii="Times New Roman" w:hAnsi="Times New Roman" w:cs="Times New Roman"/>
+          <w:sz w:val="24"/>
+          <w:szCs w:val="24"/>
+        </w:rPr>
+        <w:t xml:space="preserve">Help with I2C + Wii </w:t>
+      </w:r>
+      <w:proofErr w:type="spellStart"/>
+      <w:r>
+        <w:rPr>
+          <w:rFonts w:ascii="Times New Roman" w:hAnsi="Times New Roman" w:cs="Times New Roman"/>
+          <w:sz w:val="24"/>
+          <w:szCs w:val="24"/>
+        </w:rPr>
+        <w:t>Nunchuk</w:t>
+      </w:r>
+      <w:proofErr w:type="spellEnd"/>
+      <w:r>
+        <w:rPr>
+          <w:rFonts w:ascii="Times New Roman" w:hAnsi="Times New Roman" w:cs="Times New Roman"/>
+          <w:sz w:val="24"/>
+          <w:szCs w:val="24"/>
+        </w:rPr>
+        <w:t xml:space="preserve"> from Sang </w:t>
+      </w:r>
+      <w:proofErr w:type="spellStart"/>
+      <w:r>
+        <w:rPr>
+          <w:rFonts w:ascii="Times New Roman" w:hAnsi="Times New Roman" w:cs="Times New Roman"/>
+          <w:sz w:val="24"/>
+          <w:szCs w:val="24"/>
+        </w:rPr>
+        <w:t>Wook</w:t>
+      </w:r>
+      <w:proofErr w:type="spellEnd"/>
+      <w:r>
+        <w:rPr>
+          <w:rFonts w:ascii="Times New Roman" w:hAnsi="Times New Roman" w:cs="Times New Roman"/>
+          <w:sz w:val="24"/>
+          <w:szCs w:val="24"/>
+        </w:rPr>
+        <w:t xml:space="preserve"> Do, Daniel Wong, and Professor </w:t>
+      </w:r>
+      <w:proofErr w:type="spellStart"/>
+      <w:r>
+        <w:rPr>
+          <w:rFonts w:ascii="Times New Roman" w:hAnsi="Times New Roman" w:cs="Times New Roman"/>
+          <w:sz w:val="24"/>
+          <w:szCs w:val="24"/>
+        </w:rPr>
+        <w:t>Redekopp</w:t>
+      </w:r>
+      <w:proofErr w:type="spellEnd"/>
     </w:p>
     <w:sectPr>
       <w:pgSz w:w="12240" w:h="15840"/>
@@ -4929,7 +5530,7 @@
 </file>
 
 <file path=customXml/itemProps1.xml><?xml version="1.0" encoding="utf-8"?>
-<ds:datastoreItem xmlns:ds="http://schemas.openxmlformats.org/officeDocument/2006/customXml" ds:itemID="{3318BD91-1EEC-6240-9153-64FFF218142A}">
+<ds:datastoreItem xmlns:ds="http://schemas.openxmlformats.org/officeDocument/2006/customXml" ds:itemID="{97110956-E38C-254C-81C3-5AA23891E6BA}">
   <ds:schemaRefs>
     <ds:schemaRef ds:uri="http://schemas.openxmlformats.org/officeDocument/2006/bibliography"/>
   </ds:schemaRefs>

</xml_diff>